<commit_message>
AFTD + GUI, pas encore liés
</commit_message>
<xml_diff>
--- a/Ressources/Documentation.docx
+++ b/Ressources/Documentation.docx
@@ -29,8 +29,6 @@
         </w:rPr>
         <w:t>Documentation</w:t>
       </w:r>
-      <w:bookmarkStart w:id="0" w:name="_GoBack"/>
-      <w:bookmarkEnd w:id="0"/>
     </w:p>
     <w:p>
       <w:pPr>
@@ -3642,10 +3640,15 @@
       <w:r>
         <w:t xml:space="preserve"> les types de nœuds.  La liste des nœuds possibles se trouve dans : </w:t>
       </w:r>
-      <w:r>
+      <w:bookmarkStart w:id="0" w:name="_GoBack"/>
+      <w:r>
+        <w:rPr>
+          <w:rStyle w:val="Lienhypertexte"/>
+        </w:rPr>
         <w:t>https://github.com/ftufek/javaparser/tree/master/src/japa/parser/ast/visitor</w:t>
       </w:r>
     </w:p>
+    <w:bookmarkEnd w:id="0"/>
     <w:p>
       <w:r>
         <w:t>Voici une liste de nœud non exhaustive qui pourrait nous être utiles.</w:t>
@@ -5988,7 +5991,7 @@
 </file>
 
 <file path=customXml/itemProps1.xml><?xml version="1.0" encoding="utf-8"?>
-<ds:datastoreItem xmlns:ds="http://schemas.openxmlformats.org/officeDocument/2006/customXml" ds:itemID="{FD1806BB-0F13-429D-9997-BF11D3B674F3}">
+<ds:datastoreItem xmlns:ds="http://schemas.openxmlformats.org/officeDocument/2006/customXml" ds:itemID="{B1C0F76B-3EE4-4963-92AB-D5395F2C6E25}">
   <ds:schemaRefs>
     <ds:schemaRef ds:uri="http://schemas.openxmlformats.org/officeDocument/2006/bibliography"/>
   </ds:schemaRefs>

</xml_diff>